<commit_message>
Report: (2.3) Fix E[Y(t)] claculation to include the true process
</commit_message>
<xml_diff>
--- a/Assignment 4.docx
+++ b/Assignment 4.docx
@@ -357,12 +357,12 @@
                 <wp:inline distB="114300" distT="114300" distL="114300" distR="114300">
                   <wp:extent cx="956310" cy="576935"/>
                   <wp:effectExtent b="0" l="0" r="0" t="0"/>
-                  <wp:docPr id="5" name="image19.jpg"/>
+                  <wp:docPr id="6" name="image8.jpg"/>
                   <a:graphic>
                     <a:graphicData uri="http://schemas.openxmlformats.org/drawingml/2006/picture">
                       <pic:pic>
                         <pic:nvPicPr>
-                          <pic:cNvPr id="0" name="image19.jpg"/>
+                          <pic:cNvPr id="0" name="image8.jpg"/>
                           <pic:cNvPicPr preferRelativeResize="0"/>
                         </pic:nvPicPr>
                         <pic:blipFill>
@@ -543,7 +543,7 @@
           <w:szCs w:val="20"/>
           <w:rtl w:val="0"/>
         </w:rPr>
-        <w:t xml:space="preserve">Assignment3.pdf</w:t>
+        <w:t xml:space="preserve">Assignment4.pdf</w:t>
       </w:r>
       <w:r>
         <w:rPr>
@@ -1391,12 +1391,12 @@
                 <wp:inline distB="114300" distT="114300" distL="114300" distR="114300">
                   <wp:extent cx="199072" cy="647700"/>
                   <wp:effectExtent b="0" l="0" r="0" t="0"/>
-                  <wp:docPr id="3" name="image12.png"/>
+                  <wp:docPr id="4" name="image5.png"/>
                   <a:graphic>
                     <a:graphicData uri="http://schemas.openxmlformats.org/drawingml/2006/picture">
                       <pic:pic>
                         <pic:nvPicPr>
-                          <pic:cNvPr id="0" name="image12.png"/>
+                          <pic:cNvPr id="0" name="image5.png"/>
                           <pic:cNvPicPr preferRelativeResize="0"/>
                         </pic:nvPicPr>
                         <pic:blipFill>
@@ -1804,12 +1804,12 @@
           <wp:inline distB="114300" distT="114300" distL="114300" distR="114300">
             <wp:extent cx="5381625" cy="2712119"/>
             <wp:effectExtent b="0" l="0" r="0" t="0"/>
-            <wp:docPr id="23" name="image20.png"/>
+            <wp:docPr id="23" name="image13.png"/>
             <a:graphic>
               <a:graphicData uri="http://schemas.openxmlformats.org/drawingml/2006/picture">
                 <pic:pic>
                   <pic:nvPicPr>
-                    <pic:cNvPr id="0" name="image20.png"/>
+                    <pic:cNvPr id="0" name="image13.png"/>
                     <pic:cNvPicPr preferRelativeResize="0"/>
                   </pic:nvPicPr>
                   <pic:blipFill>
@@ -1851,12 +1851,12 @@
           <wp:inline distB="114300" distT="114300" distL="114300" distR="114300">
             <wp:extent cx="5391150" cy="2680454"/>
             <wp:effectExtent b="0" l="0" r="0" t="0"/>
-            <wp:docPr id="12" name="image15.png"/>
+            <wp:docPr id="13" name="image3.png"/>
             <a:graphic>
               <a:graphicData uri="http://schemas.openxmlformats.org/drawingml/2006/picture">
                 <pic:pic>
                   <pic:nvPicPr>
-                    <pic:cNvPr id="0" name="image15.png"/>
+                    <pic:cNvPr id="0" name="image3.png"/>
                     <pic:cNvPicPr preferRelativeResize="0"/>
                   </pic:nvPicPr>
                   <pic:blipFill>
@@ -1898,12 +1898,12 @@
           <wp:inline distB="114300" distT="114300" distL="114300" distR="114300">
             <wp:extent cx="5381625" cy="2772615"/>
             <wp:effectExtent b="0" l="0" r="0" t="0"/>
-            <wp:docPr id="11" name="image18.png"/>
+            <wp:docPr id="12" name="image11.png"/>
             <a:graphic>
               <a:graphicData uri="http://schemas.openxmlformats.org/drawingml/2006/picture">
                 <pic:pic>
                   <pic:nvPicPr>
-                    <pic:cNvPr id="0" name="image18.png"/>
+                    <pic:cNvPr id="0" name="image11.png"/>
                     <pic:cNvPicPr preferRelativeResize="0"/>
                   </pic:nvPicPr>
                   <pic:blipFill>
@@ -2076,12 +2076,12 @@
           <wp:inline distB="114300" distT="114300" distL="114300" distR="114300">
             <wp:extent cx="4380548" cy="1096840"/>
             <wp:effectExtent b="0" l="0" r="0" t="0"/>
-            <wp:docPr id="19" name="image2.png"/>
+            <wp:docPr id="19" name="image14.png"/>
             <a:graphic>
               <a:graphicData uri="http://schemas.openxmlformats.org/drawingml/2006/picture">
                 <pic:pic>
                   <pic:nvPicPr>
-                    <pic:cNvPr id="0" name="image2.png"/>
+                    <pic:cNvPr id="0" name="image14.png"/>
                     <pic:cNvPicPr preferRelativeResize="0"/>
                   </pic:nvPicPr>
                   <pic:blipFill>
@@ -2298,12 +2298,12 @@
                 <wp:inline distB="114300" distT="114300" distL="114300" distR="114300">
                   <wp:extent cx="114300" cy="512684"/>
                   <wp:effectExtent b="0" l="0" r="0" t="0"/>
-                  <wp:docPr id="17" name="image8.png"/>
+                  <wp:docPr id="17" name="image21.png"/>
                   <a:graphic>
                     <a:graphicData uri="http://schemas.openxmlformats.org/drawingml/2006/picture">
                       <pic:pic>
                         <pic:nvPicPr>
-                          <pic:cNvPr id="0" name="image8.png"/>
+                          <pic:cNvPr id="0" name="image21.png"/>
                           <pic:cNvPicPr preferRelativeResize="0"/>
                         </pic:nvPicPr>
                         <pic:blipFill>
@@ -2460,12 +2460,12 @@
                 <wp:inline distB="114300" distT="114300" distL="114300" distR="114300">
                   <wp:extent cx="110966" cy="514480"/>
                   <wp:effectExtent b="0" l="0" r="0" t="0"/>
-                  <wp:docPr id="24" name="image8.png"/>
+                  <wp:docPr id="24" name="image21.png"/>
                   <a:graphic>
                     <a:graphicData uri="http://schemas.openxmlformats.org/drawingml/2006/picture">
                       <pic:pic>
                         <pic:nvPicPr>
-                          <pic:cNvPr id="0" name="image8.png"/>
+                          <pic:cNvPr id="0" name="image21.png"/>
                           <pic:cNvPicPr preferRelativeResize="0"/>
                         </pic:nvPicPr>
                         <pic:blipFill>
@@ -3010,12 +3010,12 @@
                 <wp:inline distB="114300" distT="114300" distL="114300" distR="114300">
                   <wp:extent cx="199072" cy="647700"/>
                   <wp:effectExtent b="0" l="0" r="0" t="0"/>
-                  <wp:docPr id="15" name="image16.png"/>
+                  <wp:docPr id="15" name="image4.png"/>
                   <a:graphic>
                     <a:graphicData uri="http://schemas.openxmlformats.org/drawingml/2006/picture">
                       <pic:pic>
                         <pic:nvPicPr>
-                          <pic:cNvPr id="0" name="image16.png"/>
+                          <pic:cNvPr id="0" name="image4.png"/>
                           <pic:cNvPicPr preferRelativeResize="0"/>
                         </pic:nvPicPr>
                         <pic:blipFill>
@@ -3495,12 +3495,12 @@
                 <wp:inline distB="114300" distT="114300" distL="114300" distR="114300">
                   <wp:extent cx="200025" cy="779847"/>
                   <wp:effectExtent b="0" l="0" r="0" t="0"/>
-                  <wp:docPr id="21" name="image16.png"/>
+                  <wp:docPr id="21" name="image4.png"/>
                   <a:graphic>
                     <a:graphicData uri="http://schemas.openxmlformats.org/drawingml/2006/picture">
                       <pic:pic>
                         <pic:nvPicPr>
-                          <pic:cNvPr id="0" name="image16.png"/>
+                          <pic:cNvPr id="0" name="image4.png"/>
                           <pic:cNvPicPr preferRelativeResize="0"/>
                         </pic:nvPicPr>
                         <pic:blipFill>
@@ -5106,12 +5106,12 @@
                 <wp:inline distB="114300" distT="114300" distL="114300" distR="114300">
                   <wp:extent cx="200025" cy="1125074"/>
                   <wp:effectExtent b="0" l="0" r="0" t="0"/>
-                  <wp:docPr id="2" name="image16.png"/>
+                  <wp:docPr id="3" name="image4.png"/>
                   <a:graphic>
                     <a:graphicData uri="http://schemas.openxmlformats.org/drawingml/2006/picture">
                       <pic:pic>
                         <pic:nvPicPr>
-                          <pic:cNvPr id="0" name="image16.png"/>
+                          <pic:cNvPr id="0" name="image4.png"/>
                           <pic:cNvPicPr preferRelativeResize="0"/>
                         </pic:nvPicPr>
                         <pic:blipFill>
@@ -7877,12 +7877,12 @@
           <wp:inline distB="114300" distT="114300" distL="114300" distR="114300">
             <wp:extent cx="5571173" cy="2282959"/>
             <wp:effectExtent b="0" l="0" r="0" t="0"/>
-            <wp:docPr id="22" name="image21.png"/>
+            <wp:docPr id="22" name="image12.png"/>
             <a:graphic>
               <a:graphicData uri="http://schemas.openxmlformats.org/drawingml/2006/picture">
                 <pic:pic>
                   <pic:nvPicPr>
-                    <pic:cNvPr id="0" name="image21.png"/>
+                    <pic:cNvPr id="0" name="image12.png"/>
                     <pic:cNvPicPr preferRelativeResize="0"/>
                   </pic:nvPicPr>
                   <pic:blipFill>
@@ -7922,12 +7922,12 @@
           <wp:inline distB="114300" distT="114300" distL="114300" distR="114300">
             <wp:extent cx="2797255" cy="2289568"/>
             <wp:effectExtent b="0" l="0" r="0" t="0"/>
-            <wp:docPr id="7" name="image1.png"/>
+            <wp:docPr id="8" name="image16.png"/>
             <a:graphic>
               <a:graphicData uri="http://schemas.openxmlformats.org/drawingml/2006/picture">
                 <pic:pic>
                   <pic:nvPicPr>
-                    <pic:cNvPr id="0" name="image1.png"/>
+                    <pic:cNvPr id="0" name="image16.png"/>
                     <pic:cNvPicPr preferRelativeResize="0"/>
                   </pic:nvPicPr>
                   <pic:blipFill>
@@ -7957,12 +7957,12 @@
           <wp:inline distB="114300" distT="114300" distL="114300" distR="114300">
             <wp:extent cx="2885123" cy="2290252"/>
             <wp:effectExtent b="0" l="0" r="0" t="0"/>
-            <wp:docPr id="20" name="image17.png"/>
+            <wp:docPr id="20" name="image20.png"/>
             <a:graphic>
               <a:graphicData uri="http://schemas.openxmlformats.org/drawingml/2006/picture">
                 <pic:pic>
                   <pic:nvPicPr>
-                    <pic:cNvPr id="0" name="image17.png"/>
+                    <pic:cNvPr id="0" name="image20.png"/>
                     <pic:cNvPicPr preferRelativeResize="0"/>
                   </pic:nvPicPr>
                   <pic:blipFill>
@@ -8033,12 +8033,12 @@
           <wp:inline distB="114300" distT="114300" distL="114300" distR="114300">
             <wp:extent cx="6161658" cy="820911"/>
             <wp:effectExtent b="0" l="0" r="0" t="0"/>
-            <wp:docPr id="16" name="image7.png"/>
+            <wp:docPr id="16" name="image2.png"/>
             <a:graphic>
               <a:graphicData uri="http://schemas.openxmlformats.org/drawingml/2006/picture">
                 <pic:pic>
                   <pic:nvPicPr>
-                    <pic:cNvPr id="0" name="image7.png"/>
+                    <pic:cNvPr id="0" name="image2.png"/>
                     <pic:cNvPicPr preferRelativeResize="0"/>
                   </pic:nvPicPr>
                   <pic:blipFill>
@@ -10598,12 +10598,12 @@
           <wp:inline distB="114300" distT="114300" distL="114300" distR="114300">
             <wp:extent cx="5162550" cy="2283494"/>
             <wp:effectExtent b="0" l="0" r="0" t="0"/>
-            <wp:docPr id="8" name="image5.png"/>
+            <wp:docPr id="10" name="image6.png"/>
             <a:graphic>
               <a:graphicData uri="http://schemas.openxmlformats.org/drawingml/2006/picture">
                 <pic:pic>
                   <pic:nvPicPr>
-                    <pic:cNvPr id="0" name="image5.png"/>
+                    <pic:cNvPr id="0" name="image6.png"/>
                     <pic:cNvPicPr preferRelativeResize="0"/>
                   </pic:nvPicPr>
                   <pic:blipFill>
@@ -10645,12 +10645,12 @@
           <wp:inline distB="114300" distT="114300" distL="114300" distR="114300">
             <wp:extent cx="5171123" cy="2009944"/>
             <wp:effectExtent b="0" l="0" r="0" t="0"/>
-            <wp:docPr id="10" name="image3.png"/>
+            <wp:docPr id="11" name="image1.png"/>
             <a:graphic>
               <a:graphicData uri="http://schemas.openxmlformats.org/drawingml/2006/picture">
                 <pic:pic>
                   <pic:nvPicPr>
-                    <pic:cNvPr id="0" name="image3.png"/>
+                    <pic:cNvPr id="0" name="image1.png"/>
                     <pic:cNvPicPr preferRelativeResize="0"/>
                   </pic:nvPicPr>
                   <pic:blipFill>
@@ -10744,12 +10744,12 @@
           <wp:inline distB="114300" distT="114300" distL="114300" distR="114300">
             <wp:extent cx="2867025" cy="1721885"/>
             <wp:effectExtent b="0" l="0" r="0" t="0"/>
-            <wp:docPr id="13" name="image11.png"/>
+            <wp:docPr id="14" name="image10.png"/>
             <a:graphic>
               <a:graphicData uri="http://schemas.openxmlformats.org/drawingml/2006/picture">
                 <pic:pic>
                   <pic:nvPicPr>
-                    <pic:cNvPr id="0" name="image11.png"/>
+                    <pic:cNvPr id="0" name="image10.png"/>
                     <pic:cNvPicPr preferRelativeResize="0"/>
                   </pic:nvPicPr>
                   <pic:blipFill>
@@ -10785,7 +10785,7 @@
           <wp:inline distB="114300" distT="114300" distL="114300" distR="114300">
             <wp:extent cx="2265998" cy="1762443"/>
             <wp:effectExtent b="0" l="0" r="0" t="0"/>
-            <wp:docPr id="4" name="image9.png"/>
+            <wp:docPr id="5" name="image9.png"/>
             <a:graphic>
               <a:graphicData uri="http://schemas.openxmlformats.org/drawingml/2006/picture">
                 <pic:pic>
@@ -11009,7 +11009,25 @@
       <m:oMath>
         <m:r>
           <w:rPr/>
-          <m:t xml:space="preserve">Z(t)=X cos(2</m:t>
+          <m:t xml:space="preserve">Z(t)=X </m:t>
+        </m:r>
+        <m:box>
+          <m:boxPr>
+            <m:opEmu m:val="1"/>
+            <m:ctrlPr>
+              <w:rPr/>
+            </m:ctrlPr>
+          </m:boxPr>
+          <m:e>
+            <m:r>
+              <w:rPr/>
+              <m:t>cos</m:t>
+            </m:r>
+          </m:e>
+        </m:box>
+        <m:r>
+          <w:rPr/>
+          <m:t xml:space="preserve">(2</m:t>
         </m:r>
         <m:r>
           <w:rPr/>
@@ -11017,7 +11035,25 @@
         </m:r>
         <m:r>
           <w:rPr/>
-          <m:t xml:space="preserve">t)+Y sin(2</m:t>
+          <m:t xml:space="preserve">t)+Y </m:t>
+        </m:r>
+        <m:box>
+          <m:boxPr>
+            <m:opEmu m:val="1"/>
+            <m:ctrlPr>
+              <w:rPr/>
+            </m:ctrlPr>
+          </m:boxPr>
+          <m:e>
+            <m:r>
+              <w:rPr/>
+              <m:t>sin</m:t>
+            </m:r>
+          </m:e>
+        </m:box>
+        <m:r>
+          <w:rPr/>
+          <m:t xml:space="preserve">(2</m:t>
         </m:r>
         <m:r>
           <w:rPr/>
@@ -11115,12 +11151,12 @@
           <wp:inline distB="114300" distT="114300" distL="114300" distR="114300">
             <wp:extent cx="3863526" cy="1414235"/>
             <wp:effectExtent b="0" l="0" r="0" t="0"/>
-            <wp:docPr id="6" name="image14.png"/>
+            <wp:docPr id="7" name="image15.png"/>
             <a:graphic>
               <a:graphicData uri="http://schemas.openxmlformats.org/drawingml/2006/picture">
                 <pic:pic>
                   <pic:nvPicPr>
-                    <pic:cNvPr id="0" name="image14.png"/>
+                    <pic:cNvPr id="0" name="image15.png"/>
                     <pic:cNvPicPr preferRelativeResize="0"/>
                   </pic:nvPicPr>
                   <pic:blipFill>
@@ -11161,12 +11197,12 @@
           <wp:inline distB="114300" distT="114300" distL="114300" distR="114300">
             <wp:extent cx="5799773" cy="2606741"/>
             <wp:effectExtent b="0" l="0" r="0" t="0"/>
-            <wp:docPr id="18" name="image10.png"/>
+            <wp:docPr id="18" name="image17.png"/>
             <a:graphic>
               <a:graphicData uri="http://schemas.openxmlformats.org/drawingml/2006/picture">
                 <pic:pic>
                   <pic:nvPicPr>
-                    <pic:cNvPr id="0" name="image10.png"/>
+                    <pic:cNvPr id="0" name="image17.png"/>
                     <pic:cNvPicPr preferRelativeResize="0"/>
                   </pic:nvPicPr>
                   <pic:blipFill>
@@ -11256,7 +11292,25 @@
       <m:oMath>
         <m:r>
           <w:rPr/>
-          <m:t xml:space="preserve">Y(t)= a sin(ϖ+u)+W(t)</m:t>
+          <m:t xml:space="preserve">Y(t)= a </m:t>
+        </m:r>
+        <m:box>
+          <m:boxPr>
+            <m:opEmu m:val="1"/>
+            <m:ctrlPr>
+              <w:rPr/>
+            </m:ctrlPr>
+          </m:boxPr>
+          <m:e>
+            <m:r>
+              <w:rPr/>
+              <m:t>sin</m:t>
+            </m:r>
+          </m:e>
+        </m:box>
+        <m:r>
+          <w:rPr/>
+          <m:t xml:space="preserve">(ϖt+u)+W(t)</m:t>
         </m:r>
       </m:oMath>
       <w:r>
@@ -11407,6 +11461,117 @@
     <w:p>
       <w:pPr>
         <w:spacing w:after="0" w:lineRule="auto"/>
+        <w:rPr/>
+      </w:pPr>
+      <m:oMath>
+        <m:r>
+          <w:rPr/>
+          <m:t xml:space="preserve">u ~ U(-</m:t>
+        </m:r>
+        <m:r>
+          <w:rPr/>
+          <m:t>π</m:t>
+        </m:r>
+        <m:r>
+          <w:rPr/>
+          <m:t xml:space="preserve">, </m:t>
+        </m:r>
+        <m:r>
+          <w:rPr/>
+          <m:t>π</m:t>
+        </m:r>
+        <m:r>
+          <w:rPr/>
+          <m:t xml:space="preserve">) </m:t>
+        </m:r>
+        <m:r>
+          <w:rPr/>
+          <m:t>⇒</m:t>
+        </m:r>
+        <m:r>
+          <w:rPr/>
+          <m:t xml:space="preserve"> </m:t>
+        </m:r>
+        <m:sSub>
+          <m:sSubPr>
+            <m:ctrlPr>
+              <w:rPr/>
+            </m:ctrlPr>
+          </m:sSubPr>
+          <m:e>
+            <m:r>
+              <w:rPr/>
+              <m:t xml:space="preserve">f</m:t>
+            </m:r>
+          </m:e>
+          <m:sub>
+            <m:r>
+              <w:rPr/>
+              <m:t xml:space="preserve">u</m:t>
+            </m:r>
+          </m:sub>
+        </m:sSub>
+        <m:r>
+          <w:rPr/>
+          <m:t xml:space="preserve">(u)=</m:t>
+        </m:r>
+        <m:f>
+          <m:fPr>
+            <m:ctrlPr>
+              <w:rPr/>
+            </m:ctrlPr>
+          </m:fPr>
+          <m:num>
+            <m:r>
+              <w:rPr/>
+              <m:t xml:space="preserve">1</m:t>
+            </m:r>
+          </m:num>
+          <m:den>
+            <m:r>
+              <w:rPr/>
+              <m:t xml:space="preserve">2</m:t>
+            </m:r>
+            <m:r>
+              <w:rPr/>
+              <m:t>π</m:t>
+            </m:r>
+          </m:den>
+        </m:f>
+        <m:r>
+          <w:rPr/>
+          <m:t xml:space="preserve">  if -</m:t>
+        </m:r>
+        <m:r>
+          <w:rPr/>
+          <m:t>π</m:t>
+        </m:r>
+        <m:r>
+          <w:rPr/>
+          <m:t>≤</m:t>
+        </m:r>
+        <m:r>
+          <w:rPr/>
+          <m:t xml:space="preserve">u</m:t>
+        </m:r>
+        <m:r>
+          <w:rPr/>
+          <m:t>≤</m:t>
+        </m:r>
+        <m:r>
+          <w:rPr/>
+          <m:t>π</m:t>
+        </m:r>
+      </m:oMath>
+      <w:r>
+        <w:rPr>
+          <w:rtl w:val="0"/>
+        </w:rPr>
+      </w:r>
+    </w:p>
+    <w:p>
+      <w:pPr>
+        <w:spacing w:after="200" w:lineRule="auto"/>
         <w:ind w:left="720" w:hanging="360"/>
         <w:rPr/>
       </w:pPr>
@@ -11445,13 +11610,39 @@
           <m:e>
             <m:r>
               <w:rPr/>
-              <m:t xml:space="preserve">a sin(ϖ+u)+W(t)</m:t>
+              <m:t xml:space="preserve">a </m:t>
+            </m:r>
+            <m:box>
+              <m:boxPr>
+                <m:opEmu m:val="1"/>
+                <m:ctrlPr>
+                  <w:rPr/>
+                </m:ctrlPr>
+              </m:boxPr>
+              <m:e>
+                <m:r>
+                  <w:rPr/>
+                  <m:t>sin</m:t>
+                </m:r>
+              </m:e>
+            </m:box>
+            <m:r>
+              <w:rPr/>
+              <m:t xml:space="preserve">(ϖt+u)+W(t)</m:t>
             </m:r>
           </m:e>
         </m:d>
         <m:r>
           <w:rPr/>
-          <m:t xml:space="preserve">=E</m:t>
+          <m:t xml:space="preserve">=a</m:t>
+        </m:r>
+        <m:r>
+          <w:rPr/>
+          <m:t>⋅</m:t>
+        </m:r>
+        <m:r>
+          <w:rPr/>
+          <m:t xml:space="preserve">E</m:t>
         </m:r>
         <m:d>
           <m:dPr>
@@ -11462,9 +11653,23 @@
             </m:ctrlPr>
           </m:dPr>
           <m:e>
-            <m:r>
-              <w:rPr/>
-              <m:t xml:space="preserve">a sin(ϖ+u)</m:t>
+            <m:box>
+              <m:boxPr>
+                <m:opEmu m:val="1"/>
+                <m:ctrlPr>
+                  <w:rPr/>
+                </m:ctrlPr>
+              </m:boxPr>
+              <m:e>
+                <m:r>
+                  <w:rPr/>
+                  <m:t>sin</m:t>
+                </m:r>
+              </m:e>
+            </m:box>
+            <m:r>
+              <w:rPr/>
+              <m:t xml:space="preserve">(ϖt+u)</m:t>
             </m:r>
           </m:e>
         </m:d>
@@ -11501,7 +11706,378 @@
       <m:oMath>
         <m:r>
           <w:rPr/>
-          <m:t xml:space="preserve">=0+0=0</m:t>
+          <m:t xml:space="preserve">=1·</m:t>
+        </m:r>
+        <m:nary>
+          <m:naryPr>
+            <m:chr m:val="∫"/>
+            <m:ctrlPr>
+              <w:rPr/>
+            </m:ctrlPr>
+          </m:naryPr>
+          <m:sub>
+            <m:r>
+              <w:rPr/>
+              <m:t xml:space="preserve">-</m:t>
+            </m:r>
+            <m:r>
+              <w:rPr/>
+              <m:t>∞</m:t>
+            </m:r>
+          </m:sub>
+          <m:sup>
+            <m:r>
+              <w:rPr/>
+              <m:t xml:space="preserve">+</m:t>
+            </m:r>
+            <m:r>
+              <w:rPr/>
+              <m:t>∞</m:t>
+            </m:r>
+          </m:sup>
+        </m:nary>
+        <m:box>
+          <m:boxPr>
+            <m:opEmu m:val="1"/>
+            <m:ctrlPr>
+              <w:rPr/>
+            </m:ctrlPr>
+          </m:boxPr>
+          <m:e>
+            <m:r>
+              <w:rPr/>
+              <m:t>sin</m:t>
+            </m:r>
+          </m:e>
+        </m:box>
+        <m:r>
+          <w:rPr/>
+          <m:t xml:space="preserve">(ϖt+u)</m:t>
+        </m:r>
+        <m:r>
+          <w:rPr/>
+          <m:t>⋅</m:t>
+        </m:r>
+        <m:sSub>
+          <m:sSubPr>
+            <m:ctrlPr>
+              <w:rPr/>
+            </m:ctrlPr>
+          </m:sSubPr>
+          <m:e>
+            <m:r>
+              <w:rPr/>
+              <m:t xml:space="preserve">f</m:t>
+            </m:r>
+          </m:e>
+          <m:sub>
+            <m:r>
+              <w:rPr/>
+              <m:t xml:space="preserve">u</m:t>
+            </m:r>
+          </m:sub>
+        </m:sSub>
+        <m:r>
+          <w:rPr/>
+          <m:t xml:space="preserve">(u)du+0=</m:t>
+        </m:r>
+        <m:nary>
+          <m:naryPr>
+            <m:chr m:val="∫"/>
+            <m:ctrlPr>
+              <w:rPr/>
+            </m:ctrlPr>
+          </m:naryPr>
+          <m:sub>
+            <m:r>
+              <w:rPr/>
+              <m:t xml:space="preserve">-</m:t>
+            </m:r>
+            <m:r>
+              <w:rPr/>
+              <m:t>π</m:t>
+            </m:r>
+          </m:sub>
+          <m:sup>
+            <m:r>
+              <w:rPr/>
+              <m:t>π</m:t>
+            </m:r>
+          </m:sup>
+        </m:nary>
+        <m:f>
+          <m:fPr>
+            <m:ctrlPr>
+              <w:rPr/>
+            </m:ctrlPr>
+          </m:fPr>
+          <m:num>
+            <m:r>
+              <w:rPr/>
+              <m:t xml:space="preserve">1</m:t>
+            </m:r>
+          </m:num>
+          <m:den>
+            <m:r>
+              <w:rPr/>
+              <m:t xml:space="preserve">2</m:t>
+            </m:r>
+            <m:r>
+              <w:rPr/>
+              <m:t>π</m:t>
+            </m:r>
+          </m:den>
+        </m:f>
+        <m:box>
+          <m:boxPr>
+            <m:opEmu m:val="1"/>
+            <m:ctrlPr>
+              <w:rPr/>
+            </m:ctrlPr>
+          </m:boxPr>
+          <m:e>
+            <m:r>
+              <w:rPr/>
+              <m:t>sin</m:t>
+            </m:r>
+          </m:e>
+        </m:box>
+        <m:r>
+          <w:rPr/>
+          <m:t xml:space="preserve">(ϖt+u)du=</m:t>
+        </m:r>
+        <m:f>
+          <m:fPr>
+            <m:ctrlPr>
+              <w:rPr/>
+            </m:ctrlPr>
+          </m:fPr>
+          <m:num>
+            <m:r>
+              <w:rPr/>
+              <m:t xml:space="preserve">1</m:t>
+            </m:r>
+          </m:num>
+          <m:den>
+            <m:r>
+              <w:rPr/>
+              <m:t xml:space="preserve">2</m:t>
+            </m:r>
+            <m:r>
+              <w:rPr/>
+              <m:t>π</m:t>
+            </m:r>
+          </m:den>
+        </m:f>
+        <m:r>
+          <w:rPr/>
+          <m:t>⋅</m:t>
+        </m:r>
+        <m:d>
+          <m:dPr>
+            <m:begChr m:val="("/>
+            <m:endChr m:val=")"/>
+            <m:ctrlPr>
+              <w:rPr/>
+            </m:ctrlPr>
+          </m:dPr>
+          <m:e>
+            <m:r>
+              <w:rPr/>
+              <m:t xml:space="preserve">-</m:t>
+            </m:r>
+            <m:box>
+              <m:boxPr>
+                <m:opEmu m:val="1"/>
+                <m:ctrlPr>
+                  <w:rPr/>
+                </m:ctrlPr>
+              </m:boxPr>
+              <m:e>
+                <m:r>
+                  <w:rPr/>
+                  <m:t>cos</m:t>
+                </m:r>
+              </m:e>
+            </m:box>
+            <m:r>
+              <w:rPr/>
+              <m:t xml:space="preserve">(ϖt+u)</m:t>
+            </m:r>
+          </m:e>
+        </m:d>
+        <m:sSubSup>
+          <m:sSubSupPr>
+            <m:ctrlPr>
+              <w:rPr/>
+            </m:ctrlPr>
+          </m:sSubSupPr>
+          <m:e>
+            <m:r>
+              <w:rPr/>
+              <m:t xml:space="preserve">|</m:t>
+            </m:r>
+          </m:e>
+          <m:sub>
+            <m:r>
+              <w:rPr/>
+              <m:t xml:space="preserve">u=-</m:t>
+            </m:r>
+            <m:r>
+              <w:rPr/>
+              <m:t>π</m:t>
+            </m:r>
+          </m:sub>
+          <m:sup>
+            <m:r>
+              <w:rPr/>
+              <m:t>π</m:t>
+            </m:r>
+          </m:sup>
+        </m:sSubSup>
+        <m:r>
+          <w:rPr/>
+          <m:t xml:space="preserve">=</m:t>
+        </m:r>
+      </m:oMath>
+      <w:r>
+        <w:rPr>
+          <w:rtl w:val="0"/>
+        </w:rPr>
+        <w:br w:type="textWrapping"/>
+      </w:r>
+      <m:oMath>
+        <m:r>
+          <w:rPr/>
+          <m:t xml:space="preserve">=</m:t>
+        </m:r>
+        <m:f>
+          <m:fPr>
+            <m:ctrlPr>
+              <w:rPr/>
+            </m:ctrlPr>
+          </m:fPr>
+          <m:num>
+            <m:r>
+              <w:rPr/>
+              <m:t xml:space="preserve">1</m:t>
+            </m:r>
+          </m:num>
+          <m:den>
+            <m:r>
+              <w:rPr/>
+              <m:t xml:space="preserve">2</m:t>
+            </m:r>
+            <m:r>
+              <w:rPr/>
+              <m:t>π</m:t>
+            </m:r>
+          </m:den>
+        </m:f>
+        <m:d>
+          <m:dPr>
+            <m:begChr m:val="("/>
+            <m:endChr m:val=")"/>
+            <m:ctrlPr>
+              <w:rPr/>
+            </m:ctrlPr>
+          </m:dPr>
+          <m:e>
+            <m:r>
+              <w:rPr/>
+              <m:t xml:space="preserve">-</m:t>
+            </m:r>
+            <m:box>
+              <m:boxPr>
+                <m:opEmu m:val="1"/>
+                <m:ctrlPr>
+                  <w:rPr/>
+                </m:ctrlPr>
+              </m:boxPr>
+              <m:e>
+                <m:r>
+                  <w:rPr/>
+                  <m:t>cos</m:t>
+                </m:r>
+              </m:e>
+            </m:box>
+            <m:r>
+              <w:rPr/>
+              <m:t xml:space="preserve">(ϖt-</m:t>
+            </m:r>
+            <m:r>
+              <w:rPr/>
+              <m:t>π</m:t>
+            </m:r>
+            <m:r>
+              <w:rPr/>
+              <m:t xml:space="preserve">)+</m:t>
+            </m:r>
+            <m:box>
+              <m:boxPr>
+                <m:opEmu m:val="1"/>
+                <m:ctrlPr>
+                  <w:rPr/>
+                </m:ctrlPr>
+              </m:boxPr>
+              <m:e>
+                <m:r>
+                  <w:rPr/>
+                  <m:t>cos</m:t>
+                </m:r>
+              </m:e>
+            </m:box>
+            <m:r>
+              <w:rPr/>
+              <m:t xml:space="preserve">(ϖt+pi)</m:t>
+            </m:r>
+          </m:e>
+        </m:d>
+        <m:r>
+          <w:rPr/>
+          <m:t xml:space="preserve">=</m:t>
+        </m:r>
+        <m:f>
+          <m:fPr>
+            <m:ctrlPr>
+              <w:rPr/>
+            </m:ctrlPr>
+          </m:fPr>
+          <m:num>
+            <m:r>
+              <w:rPr/>
+              <m:t xml:space="preserve">1</m:t>
+            </m:r>
+          </m:num>
+          <m:den>
+            <m:r>
+              <w:rPr/>
+              <m:t xml:space="preserve">2</m:t>
+            </m:r>
+            <m:r>
+              <w:rPr/>
+              <m:t>π</m:t>
+            </m:r>
+          </m:den>
+        </m:f>
+        <m:d>
+          <m:dPr>
+            <m:begChr m:val="("/>
+            <m:endChr m:val=")"/>
+            <m:ctrlPr>
+              <w:rPr/>
+            </m:ctrlPr>
+          </m:dPr>
+          <m:e>
+            <m:r>
+              <w:rPr/>
+              <m:t xml:space="preserve">cos(ϖt)-cos(ϖt)</m:t>
+            </m:r>
+          </m:e>
+        </m:d>
+        <m:r>
+          <w:rPr/>
+          <m:t xml:space="preserve">=0</m:t>
         </m:r>
       </m:oMath>
       <w:r>
@@ -11518,11 +12094,23 @@
         <w:rPr>
           <w:rtl w:val="0"/>
         </w:rPr>
-        <w:t xml:space="preserve">Yes, the mean is constant and equal to 0, independently of </w:t>
+        <w:t xml:space="preserve">Yes, the mean is constant and equal to </w:t>
       </w:r>
       <m:oMath>
         <m:r>
           <w:rPr/>
+          <m:t xml:space="preserve">0</m:t>
+        </m:r>
+      </m:oMath>
+      <w:r>
+        <w:rPr>
+          <w:rtl w:val="0"/>
+        </w:rPr>
+        <w:t xml:space="preserve">, independently of </w:t>
+      </w:r>
+      <m:oMath>
+        <m:r>
+          <w:rPr/>
           <m:t xml:space="preserve">t</m:t>
         </m:r>
       </m:oMath>
@@ -11530,7 +12118,7 @@
         <w:rPr>
           <w:rtl w:val="0"/>
         </w:rPr>
-        <w:t xml:space="preserve">, since the mean of a sine wave is 0, and so is the mean of </w:t>
+        <w:t xml:space="preserve">, as we can see from the calculations. The noise-inducing term </w:t>
       </w:r>
       <m:oMath>
         <m:r>
@@ -11542,7 +12130,76 @@
         <w:rPr>
           <w:rtl w:val="0"/>
         </w:rPr>
+        <w:t xml:space="preserve"> has a mean of 0, so it doesn’t affect the mean here. The random variable </w:t>
+      </w:r>
+      <m:oMath>
+        <m:r>
+          <w:rPr/>
+          <m:t xml:space="preserve">u</m:t>
+        </m:r>
+      </m:oMath>
+      <w:r>
+        <w:rPr>
+          <w:rtl w:val="0"/>
+        </w:rPr>
+        <w:t xml:space="preserve"> introduces a random phase, ranging from </w:t>
+      </w:r>
+      <m:oMath>
+        <m:r>
+          <w:rPr/>
+          <m:t xml:space="preserve">-</m:t>
+        </m:r>
+        <m:r>
+          <w:rPr/>
+          <m:t>π</m:t>
+        </m:r>
+      </m:oMath>
+      <w:r>
+        <w:rPr>
+          <w:rtl w:val="0"/>
+        </w:rPr>
+        <w:t xml:space="preserve"> to </w:t>
+      </w:r>
+      <m:oMath>
+        <m:r>
+          <m:t>π</m:t>
+        </m:r>
+      </m:oMath>
+      <w:r>
+        <w:rPr>
+          <w:rtl w:val="0"/>
+        </w:rPr>
+        <w:t xml:space="preserve">. Since it covers all possible phases, and it follows a uniform distribution, the output phase is unpredictable, and the average becomes </w:t>
+      </w:r>
+      <m:oMath>
+        <m:r>
+          <w:rPr/>
+          <m:t xml:space="preserve">0</m:t>
+        </m:r>
+      </m:oMath>
+      <w:r>
+        <w:rPr>
+          <w:rtl w:val="0"/>
+        </w:rPr>
         <w:t xml:space="preserve">.</w:t>
+      </w:r>
+    </w:p>
+    <w:p>
+      <w:pPr>
+        <w:pStyle w:val="Heading4"/>
+        <w:spacing w:after="200" w:before="200" w:lineRule="auto"/>
+        <w:ind w:left="0" w:firstLine="0"/>
+        <w:rPr/>
+      </w:pPr>
+      <w:bookmarkStart w:colFirst="0" w:colLast="0" w:name="_eo8k77h7n76c" w:id="33"/>
+      <w:bookmarkEnd w:id="33"/>
+      <w:r>
+        <w:br w:type="page"/>
+      </w:r>
+      <w:r>
+        <w:rPr>
+          <w:rtl w:val="0"/>
+        </w:rPr>
       </w:r>
     </w:p>
     <w:p>
@@ -11558,8 +12215,8 @@
           <w:u w:val="none"/>
         </w:rPr>
       </w:pPr>
-      <w:bookmarkStart w:colFirst="0" w:colLast="0" w:name="_fjh6rjvh6c22" w:id="33"/>
-      <w:bookmarkEnd w:id="33"/>
+      <w:bookmarkStart w:colFirst="0" w:colLast="0" w:name="_fjh6rjvh6c22" w:id="34"/>
+      <w:bookmarkEnd w:id="34"/>
       <w:r>
         <w:rPr>
           <w:rtl w:val="0"/>
@@ -11581,21 +12238,21 @@
     </w:p>
     <w:p>
       <w:pPr>
-        <w:spacing w:after="0" w:lineRule="auto"/>
+        <w:spacing w:after="0" w:line="240" w:lineRule="auto"/>
         <w:rPr/>
       </w:pPr>
       <w:r>
         <w:rPr/>
         <w:drawing>
           <wp:inline distB="114300" distT="114300" distL="114300" distR="114300">
-            <wp:extent cx="4771073" cy="1553136"/>
+            <wp:extent cx="3799523" cy="1238570"/>
             <wp:effectExtent b="0" l="0" r="0" t="0"/>
-            <wp:docPr id="14" name="image6.png"/>
+            <wp:docPr id="9" name="image18.png"/>
             <a:graphic>
               <a:graphicData uri="http://schemas.openxmlformats.org/drawingml/2006/picture">
                 <pic:pic>
                   <pic:nvPicPr>
-                    <pic:cNvPr id="0" name="image6.png"/>
+                    <pic:cNvPr id="0" name="image18.png"/>
                     <pic:cNvPicPr preferRelativeResize="0"/>
                   </pic:nvPicPr>
                   <pic:blipFill>
@@ -11608,7 +12265,7 @@
                   <pic:spPr>
                     <a:xfrm>
                       <a:off x="0" y="0"/>
-                      <a:ext cx="4771073" cy="1553136"/>
+                      <a:ext cx="3799523" cy="1238570"/>
                     </a:xfrm>
                     <a:prstGeom prst="rect"/>
                     <a:ln/>
@@ -11627,7 +12284,7 @@
     </w:p>
     <w:p>
       <w:pPr>
-        <w:spacing w:after="0" w:lineRule="auto"/>
+        <w:spacing w:after="0" w:line="240" w:lineRule="auto"/>
         <w:rPr/>
       </w:pPr>
       <w:r>
@@ -11635,25 +12292,30 @@
           <w:rtl w:val="0"/>
         </w:rPr>
         <w:t xml:space="preserve">And the output was as shown here:</w:t>
-        <w:br w:type="textWrapping"/>
-      </w:r>
+      </w:r>
+    </w:p>
+    <w:p>
+      <w:pPr>
+        <w:spacing w:after="0" w:line="240" w:lineRule="auto"/>
+        <w:rPr/>
+      </w:pPr>
       <w:r>
         <w:rPr/>
         <w:drawing>
-          <wp:inline distB="114300" distT="114300" distL="114300" distR="114300">
-            <wp:extent cx="3467791" cy="2884969"/>
+          <wp:inline distB="0" distT="0" distL="0" distR="0">
+            <wp:extent cx="2999423" cy="2378183"/>
             <wp:effectExtent b="0" l="0" r="0" t="0"/>
-            <wp:docPr id="9" name="image13.png"/>
+            <wp:docPr id="1" name="image19.png"/>
             <a:graphic>
               <a:graphicData uri="http://schemas.openxmlformats.org/drawingml/2006/picture">
                 <pic:pic>
                   <pic:nvPicPr>
-                    <pic:cNvPr id="0" name="image13.png"/>
+                    <pic:cNvPr id="0" name="image19.png"/>
                     <pic:cNvPicPr preferRelativeResize="0"/>
                   </pic:nvPicPr>
                   <pic:blipFill>
                     <a:blip r:embed="rId31"/>
-                    <a:srcRect b="0" l="0" r="0" t="0"/>
+                    <a:srcRect b="0" l="0" r="0" t="1350"/>
                     <a:stretch>
                       <a:fillRect/>
                     </a:stretch>
@@ -11661,7 +12323,7 @@
                   <pic:spPr>
                     <a:xfrm>
                       <a:off x="0" y="0"/>
-                      <a:ext cx="3467791" cy="2884969"/>
+                      <a:ext cx="2999423" cy="2378183"/>
                     </a:xfrm>
                     <a:prstGeom prst="rect"/>
                     <a:ln/>
@@ -11680,7 +12342,17 @@
     </w:p>
     <w:p>
       <w:pPr>
-        <w:keepLines w:val="1"/>
+        <w:rPr/>
+      </w:pPr>
+      <w:r>
+        <w:rPr>
+          <w:rtl w:val="0"/>
+        </w:rPr>
+        <w:t xml:space="preserve">The simulated means are close to 0, so the theoretical and simulated values are consistent with each other. While the plots seem to oscillate around 0, due to the large amount of noise and the high frequency, it’s very hard to obtain any significant information from the graph.</w:t>
+      </w:r>
+    </w:p>
+    <w:p>
+      <w:pPr>
         <w:spacing w:after="0" w:lineRule="auto"/>
         <w:rPr/>
       </w:pPr>
@@ -11688,19 +12360,7 @@
         <w:rPr>
           <w:rtl w:val="0"/>
         </w:rPr>
-        <w:t xml:space="preserve">The simulated means are close to 0, and the graph also shows that the signals oscillate around this value, so the theoretical and simulated values are consistent with each other.</w:t>
-      </w:r>
-    </w:p>
-    <w:p>
-      <w:pPr>
-        <w:spacing w:after="200" w:lineRule="auto"/>
-        <w:rPr/>
-      </w:pPr>
-      <w:r>
-        <w:rPr>
-          <w:rtl w:val="0"/>
-        </w:rPr>
-        <w:t xml:space="preserve">In the previous graph the lines were very erratic, and it was difficult to interpret what the plot shows. By lowering the variance of the noise-inducing term </w:t>
+        <w:t xml:space="preserve">By lowering the variance of the noise-inducing term </w:t>
       </w:r>
       <m:oMath>
         <m:r>
@@ -11780,7 +12440,7 @@
         <w:rPr>
           <w:rtl w:val="0"/>
         </w:rPr>
-        <w:t xml:space="preserve">. The signals are noisy and have a random phase, but their behavior is easier to see. The code (which is very similar to the one used above) can be found on the linked GitHub repository.</w:t>
+        <w:t xml:space="preserve">. The signals are noisy and have a random phase, but their behavior is easier to see.</w:t>
       </w:r>
     </w:p>
     <w:p>
@@ -11792,14 +12452,14 @@
         <w:rPr/>
         <w:drawing>
           <wp:inline distB="114300" distT="114300" distL="114300" distR="114300">
-            <wp:extent cx="3304223" cy="2713401"/>
+            <wp:extent cx="2880880" cy="2373064"/>
             <wp:effectExtent b="0" l="0" r="0" t="0"/>
-            <wp:docPr id="1" name="image4.png"/>
+            <wp:docPr id="2" name="image7.png"/>
             <a:graphic>
               <a:graphicData uri="http://schemas.openxmlformats.org/drawingml/2006/picture">
                 <pic:pic>
                   <pic:nvPicPr>
-                    <pic:cNvPr id="0" name="image4.png"/>
+                    <pic:cNvPr id="0" name="image7.png"/>
                     <pic:cNvPicPr preferRelativeResize="0"/>
                   </pic:nvPicPr>
                   <pic:blipFill>
@@ -11812,7 +12472,7 @@
                   <pic:spPr>
                     <a:xfrm>
                       <a:off x="0" y="0"/>
-                      <a:ext cx="3304223" cy="2713401"/>
+                      <a:ext cx="2880880" cy="2373064"/>
                     </a:xfrm>
                     <a:prstGeom prst="rect"/>
                     <a:ln/>

</xml_diff>